<commit_message>
Continued additions to the report document
</commit_message>
<xml_diff>
--- a/WebGLTemplateNov162021/CMPT370_group_project_report.docx
+++ b/WebGLTemplateNov162021/CMPT370_group_project_report.docx
@@ -29,21 +29,7 @@
         <w:rPr>
           <w:lang w:val="en-US"/>
         </w:rPr>
-        <w:t xml:space="preserve">Ryley Goodine, </w:t>
-      </w:r>
-      <w:proofErr w:type="spellStart"/>
-      <w:r>
-        <w:rPr>
-          <w:lang w:val="en-US"/>
-        </w:rPr>
-        <w:t>Zheyuan</w:t>
-      </w:r>
-      <w:proofErr w:type="spellEnd"/>
-      <w:r>
-        <w:rPr>
-          <w:lang w:val="en-US"/>
-        </w:rPr>
-        <w:t xml:space="preserve"> Xu</w:t>
+        <w:t>Ryley Goodine, Zheyuan Xu</w:t>
       </w:r>
     </w:p>
     <w:p/>
@@ -129,45 +115,31 @@
         <w:rPr>
           <w:strike/>
         </w:rPr>
-        <w:t xml:space="preserve">Challenges </w:t>
-      </w:r>
-      <w:proofErr w:type="gramStart"/>
-      <w:r>
+        <w:t>Challenges where faced with deciding on the size of the maze and its complexity, as the objects defining each wall had their own texture</w:t>
+      </w:r>
+    </w:p>
+    <w:p>
+      <w:pPr>
         <w:rPr>
           <w:strike/>
         </w:rPr>
-        <w:t>where</w:t>
-      </w:r>
-      <w:proofErr w:type="gramEnd"/>
+      </w:pPr>
       <w:r>
         <w:rPr>
           <w:strike/>
         </w:rPr>
-        <w:t xml:space="preserve"> faced with deciding on the size of the maze and its complexity, as the objects defining each wall had their own texture</w:t>
-      </w:r>
-    </w:p>
-    <w:p>
-      <w:pPr>
+        <w:t>Movement of the player is done through a standard browser game mapped to the WASD key arrangement. Rotation of the first-person perspective camera is given to the Q and E key and rotates left and right respectively.</w:t>
+      </w:r>
+      <w:r>
         <w:rPr>
           <w:strike/>
         </w:rPr>
-      </w:pPr>
+        <w:t xml:space="preserve"> Changing the camera is done through the F key, which cycles through a top-down view and a first-person perspective view</w:t>
+      </w:r>
       <w:r>
         <w:rPr>
           <w:strike/>
         </w:rPr>
-        <w:t>Movement of the player is done through a standard browser game mapped to the WASD key arrangement. Rotation of the first-person perspective camera is given to the Q and E key and rotates left and right respectively.</w:t>
-      </w:r>
-      <w:r>
-        <w:rPr>
-          <w:strike/>
-        </w:rPr>
-        <w:t xml:space="preserve"> Changing the camera is done through the F key, which cycles through a top-down view and a first-person perspective view</w:t>
-      </w:r>
-      <w:r>
-        <w:rPr>
-          <w:strike/>
-        </w:rPr>
         <w:t>.</w:t>
       </w:r>
     </w:p>
@@ -256,111 +228,97 @@
         <w:rPr>
           <w:lang w:val="en-US"/>
         </w:rPr>
-        <w:t xml:space="preserve">All made using Zacks game engine, with texture and </w:t>
-      </w:r>
-      <w:proofErr w:type="spellStart"/>
-      <w:r>
-        <w:rPr>
-          <w:lang w:val="en-US"/>
-        </w:rPr>
+        <w:t>All made using Zacks game engine, with texture and colour added</w:t>
+      </w:r>
+    </w:p>
+    <w:p>
+      <w:pPr>
+        <w:pStyle w:val="ListParagraph"/>
+        <w:numPr>
+          <w:ilvl w:val="0"/>
+          <w:numId w:val="2"/>
+        </w:numPr>
+        <w:rPr>
+          <w:lang w:val="en-US"/>
+        </w:rPr>
+      </w:pPr>
+      <w:r>
+        <w:rPr>
+          <w:lang w:val="en-US"/>
+        </w:rPr>
+        <w:t>Link to theory</w:t>
+      </w:r>
+    </w:p>
+    <w:p>
+      <w:pPr>
+        <w:pStyle w:val="ListParagraph"/>
+        <w:numPr>
+          <w:ilvl w:val="0"/>
+          <w:numId w:val="2"/>
+        </w:numPr>
+        <w:rPr>
+          <w:lang w:val="en-US"/>
+        </w:rPr>
+      </w:pPr>
+      <w:r>
+        <w:rPr>
+          <w:lang w:val="en-US"/>
+        </w:rPr>
+        <w:t>Implementation details</w:t>
+      </w:r>
+    </w:p>
+    <w:p>
+      <w:pPr>
+        <w:pStyle w:val="Heading2"/>
+        <w:rPr>
+          <w:lang w:val="en-US"/>
+        </w:rPr>
+      </w:pPr>
+      <w:r>
+        <w:rPr>
+          <w:lang w:val="en-US"/>
+        </w:rPr>
+        <w:t>Main Player</w:t>
+      </w:r>
+    </w:p>
+    <w:p>
+      <w:pPr>
+        <w:pStyle w:val="ListParagraph"/>
+        <w:numPr>
+          <w:ilvl w:val="0"/>
+          <w:numId w:val="2"/>
+        </w:numPr>
+        <w:rPr>
+          <w:lang w:val="en-US"/>
+        </w:rPr>
+      </w:pPr>
+      <w:r>
+        <w:rPr>
+          <w:lang w:val="en-US"/>
+        </w:rPr>
+        <w:t>Summary of functionality</w:t>
+      </w:r>
+    </w:p>
+    <w:p>
+      <w:pPr>
+        <w:pStyle w:val="ListParagraph"/>
+        <w:numPr>
+          <w:ilvl w:val="1"/>
+          <w:numId w:val="2"/>
+        </w:numPr>
+        <w:rPr>
+          <w:lang w:val="en-US"/>
+        </w:rPr>
+      </w:pPr>
+      <w:r>
+        <w:rPr>
+          <w:lang w:val="en-US"/>
+        </w:rPr>
+        <w:t xml:space="preserve">The player object is a basic cube shape with </w:t>
+      </w:r>
+      <w:r>
         <w:t>colour</w:t>
       </w:r>
-      <w:proofErr w:type="spellEnd"/>
-      <w:r>
-        <w:rPr>
-          <w:lang w:val="en-US"/>
-        </w:rPr>
-        <w:t xml:space="preserve"> added</w:t>
-      </w:r>
-    </w:p>
-    <w:p>
-      <w:pPr>
-        <w:pStyle w:val="ListParagraph"/>
-        <w:numPr>
-          <w:ilvl w:val="0"/>
-          <w:numId w:val="2"/>
-        </w:numPr>
-        <w:rPr>
-          <w:lang w:val="en-US"/>
-        </w:rPr>
-      </w:pPr>
-      <w:r>
-        <w:rPr>
-          <w:lang w:val="en-US"/>
-        </w:rPr>
-        <w:t>Link to theory</w:t>
-      </w:r>
-    </w:p>
-    <w:p>
-      <w:pPr>
-        <w:pStyle w:val="ListParagraph"/>
-        <w:numPr>
-          <w:ilvl w:val="0"/>
-          <w:numId w:val="2"/>
-        </w:numPr>
-        <w:rPr>
-          <w:lang w:val="en-US"/>
-        </w:rPr>
-      </w:pPr>
-      <w:r>
-        <w:rPr>
-          <w:lang w:val="en-US"/>
-        </w:rPr>
-        <w:t>Implementation details</w:t>
-      </w:r>
-    </w:p>
-    <w:p>
-      <w:pPr>
-        <w:pStyle w:val="Heading2"/>
-        <w:rPr>
-          <w:lang w:val="en-US"/>
-        </w:rPr>
-      </w:pPr>
-      <w:r>
-        <w:rPr>
-          <w:lang w:val="en-US"/>
-        </w:rPr>
-        <w:t>Main Player</w:t>
-      </w:r>
-    </w:p>
-    <w:p>
-      <w:pPr>
-        <w:pStyle w:val="ListParagraph"/>
-        <w:numPr>
-          <w:ilvl w:val="0"/>
-          <w:numId w:val="2"/>
-        </w:numPr>
-        <w:rPr>
-          <w:lang w:val="en-US"/>
-        </w:rPr>
-      </w:pPr>
-      <w:r>
-        <w:rPr>
-          <w:lang w:val="en-US"/>
-        </w:rPr>
-        <w:t>Summary of functionality</w:t>
-      </w:r>
-    </w:p>
-    <w:p>
-      <w:pPr>
-        <w:pStyle w:val="ListParagraph"/>
-        <w:numPr>
-          <w:ilvl w:val="1"/>
-          <w:numId w:val="2"/>
-        </w:numPr>
-        <w:rPr>
-          <w:lang w:val="en-US"/>
-        </w:rPr>
-      </w:pPr>
-      <w:r>
-        <w:rPr>
-          <w:lang w:val="en-US"/>
-        </w:rPr>
-        <w:t xml:space="preserve">The player object is a basic cube shape with </w:t>
-      </w:r>
-      <w:r>
-        <w:t>colour</w:t>
-      </w:r>
       <w:r>
         <w:rPr>
           <w:lang w:val="en-US"/>
@@ -377,21 +335,7 @@
         <w:rPr>
           <w:lang w:val="en-US"/>
         </w:rPr>
-        <w:t>using the Bling-</w:t>
-      </w:r>
-      <w:proofErr w:type="spellStart"/>
-      <w:r>
-        <w:rPr>
-          <w:lang w:val="en-US"/>
-        </w:rPr>
-        <w:t>Phong</w:t>
-      </w:r>
-      <w:proofErr w:type="spellEnd"/>
-      <w:r>
-        <w:rPr>
-          <w:lang w:val="en-US"/>
-        </w:rPr>
-        <w:t xml:space="preserve"> model and diffuse texturing of the alien.jpg image.</w:t>
+        <w:t>using the Bling-Phong model and diffuse texturing of the alien.jpg image.</w:t>
       </w:r>
     </w:p>
     <w:p>
@@ -437,8 +381,6 @@
           <w:lang w:eastAsia="en-CA"/>
         </w:rPr>
       </w:pPr>
-      <w:proofErr w:type="spellStart"/>
-      <w:proofErr w:type="gramStart"/>
       <w:r>
         <w:rPr>
           <w:rFonts w:ascii="Consolas" w:eastAsia="Times New Roman" w:hAnsi="Consolas" w:cs="Times New Roman"/>
@@ -469,7 +411,6 @@
         </w:rPr>
         <w:t>player</w:t>
       </w:r>
-      <w:proofErr w:type="gramEnd"/>
       <w:r>
         <w:rPr>
           <w:rFonts w:ascii="Consolas" w:eastAsia="Times New Roman" w:hAnsi="Consolas" w:cs="Times New Roman"/>
@@ -490,7 +431,6 @@
         </w:rPr>
         <w:t>translate</w:t>
       </w:r>
-      <w:proofErr w:type="spellEnd"/>
       <w:r>
         <w:rPr>
           <w:rFonts w:ascii="Consolas" w:eastAsia="Times New Roman" w:hAnsi="Consolas" w:cs="Times New Roman"/>
@@ -694,8 +634,6 @@
           <w:lang w:eastAsia="en-CA"/>
         </w:rPr>
       </w:pPr>
-      <w:proofErr w:type="spellStart"/>
-      <w:proofErr w:type="gramStart"/>
       <w:r>
         <w:rPr>
           <w:rFonts w:ascii="Consolas" w:eastAsia="Times New Roman" w:hAnsi="Consolas" w:cs="Times New Roman"/>
@@ -726,7 +664,6 @@
         </w:rPr>
         <w:t>player</w:t>
       </w:r>
-      <w:proofErr w:type="gramEnd"/>
       <w:r>
         <w:rPr>
           <w:rFonts w:ascii="Consolas" w:eastAsia="Times New Roman" w:hAnsi="Consolas" w:cs="Times New Roman"/>
@@ -747,7 +684,6 @@
         </w:rPr>
         <w:t>translate</w:t>
       </w:r>
-      <w:proofErr w:type="spellEnd"/>
       <w:r>
         <w:rPr>
           <w:rFonts w:ascii="Consolas" w:eastAsia="Times New Roman" w:hAnsi="Consolas" w:cs="Times New Roman"/>
@@ -941,8 +877,6 @@
           <w:lang w:eastAsia="en-CA"/>
         </w:rPr>
       </w:pPr>
-      <w:proofErr w:type="spellStart"/>
-      <w:proofErr w:type="gramStart"/>
       <w:r>
         <w:rPr>
           <w:rFonts w:ascii="Consolas" w:eastAsia="Times New Roman" w:hAnsi="Consolas" w:cs="Times New Roman"/>
@@ -973,7 +907,6 @@
         </w:rPr>
         <w:t>player</w:t>
       </w:r>
-      <w:proofErr w:type="gramEnd"/>
       <w:r>
         <w:rPr>
           <w:rFonts w:ascii="Consolas" w:eastAsia="Times New Roman" w:hAnsi="Consolas" w:cs="Times New Roman"/>
@@ -994,7 +927,6 @@
         </w:rPr>
         <w:t>translate</w:t>
       </w:r>
-      <w:proofErr w:type="spellEnd"/>
       <w:r>
         <w:rPr>
           <w:rFonts w:ascii="Consolas" w:eastAsia="Times New Roman" w:hAnsi="Consolas" w:cs="Times New Roman"/>
@@ -1198,8 +1130,6 @@
           <w:lang w:eastAsia="en-CA"/>
         </w:rPr>
       </w:pPr>
-      <w:proofErr w:type="spellStart"/>
-      <w:proofErr w:type="gramStart"/>
       <w:r>
         <w:rPr>
           <w:rFonts w:ascii="Consolas" w:eastAsia="Times New Roman" w:hAnsi="Consolas" w:cs="Times New Roman"/>
@@ -1230,7 +1160,6 @@
         </w:rPr>
         <w:t>player</w:t>
       </w:r>
-      <w:proofErr w:type="gramEnd"/>
       <w:r>
         <w:rPr>
           <w:rFonts w:ascii="Consolas" w:eastAsia="Times New Roman" w:hAnsi="Consolas" w:cs="Times New Roman"/>
@@ -1251,7 +1180,6 @@
         </w:rPr>
         <w:t>translate</w:t>
       </w:r>
-      <w:proofErr w:type="spellEnd"/>
       <w:r>
         <w:rPr>
           <w:rFonts w:ascii="Consolas" w:eastAsia="Times New Roman" w:hAnsi="Consolas" w:cs="Times New Roman"/>
@@ -1611,6 +1539,12 @@
           <w:lang w:val="en-US"/>
         </w:rPr>
       </w:pPr>
+      <w:r>
+        <w:rPr>
+          <w:lang w:val="en-US"/>
+        </w:rPr>
+        <w:t>Collision detection for the player object, it prevents the player from moving in the direction of the wall.</w:t>
+      </w:r>
     </w:p>
     <w:p>
       <w:pPr>
@@ -1634,6 +1568,24 @@
       <w:pPr>
         <w:pStyle w:val="ListParagraph"/>
         <w:numPr>
+          <w:ilvl w:val="2"/>
+          <w:numId w:val="2"/>
+        </w:numPr>
+        <w:rPr>
+          <w:lang w:val="en-US"/>
+        </w:rPr>
+      </w:pPr>
+      <w:r>
+        <w:rPr>
+          <w:lang w:val="en-US"/>
+        </w:rPr>
+        <w:t>Collision idea</w:t>
+      </w:r>
+    </w:p>
+    <w:p>
+      <w:pPr>
+        <w:pStyle w:val="ListParagraph"/>
+        <w:numPr>
           <w:ilvl w:val="1"/>
           <w:numId w:val="2"/>
         </w:numPr>
@@ -1652,6 +1604,48 @@
       <w:pPr>
         <w:pStyle w:val="ListParagraph"/>
         <w:numPr>
+          <w:ilvl w:val="2"/>
+          <w:numId w:val="2"/>
+        </w:numPr>
+        <w:rPr>
+          <w:lang w:val="en-US"/>
+        </w:rPr>
+      </w:pPr>
+      <w:r>
+        <w:rPr>
+          <w:lang w:val="en-US"/>
+        </w:rPr>
+        <w:t>Code snipet</w:t>
+      </w:r>
+      <w:r>
+        <w:rPr>
+          <w:lang w:val="en-US"/>
+        </w:rPr>
+        <w:t>,</w:t>
+      </w:r>
+    </w:p>
+    <w:p>
+      <w:pPr>
+        <w:pStyle w:val="ListParagraph"/>
+        <w:numPr>
+          <w:ilvl w:val="2"/>
+          <w:numId w:val="2"/>
+        </w:numPr>
+        <w:rPr>
+          <w:lang w:val="en-US"/>
+        </w:rPr>
+      </w:pPr>
+      <w:r>
+        <w:rPr>
+          <w:lang w:val="en-US"/>
+        </w:rPr>
+        <w:t>Inclusion of the stop field in the generation of each objects collision detection function.</w:t>
+      </w:r>
+    </w:p>
+    <w:p>
+      <w:pPr>
+        <w:pStyle w:val="ListParagraph"/>
+        <w:numPr>
           <w:ilvl w:val="0"/>
           <w:numId w:val="2"/>
         </w:numPr>
@@ -1688,6 +1682,24 @@
       <w:pPr>
         <w:pStyle w:val="ListParagraph"/>
         <w:numPr>
+          <w:ilvl w:val="2"/>
+          <w:numId w:val="2"/>
+        </w:numPr>
+        <w:rPr>
+          <w:lang w:val="en-US"/>
+        </w:rPr>
+      </w:pPr>
+      <w:r>
+        <w:rPr>
+          <w:lang w:val="en-US"/>
+        </w:rPr>
+        <w:t>Collision detection for the player object, it indicates that the player has reached the end of the game</w:t>
+      </w:r>
+    </w:p>
+    <w:p>
+      <w:pPr>
+        <w:pStyle w:val="ListParagraph"/>
+        <w:numPr>
           <w:ilvl w:val="1"/>
           <w:numId w:val="2"/>
         </w:numPr>
@@ -1706,6 +1718,24 @@
       <w:pPr>
         <w:pStyle w:val="ListParagraph"/>
         <w:numPr>
+          <w:ilvl w:val="2"/>
+          <w:numId w:val="2"/>
+        </w:numPr>
+        <w:rPr>
+          <w:lang w:val="en-US"/>
+        </w:rPr>
+      </w:pPr>
+      <w:r>
+        <w:rPr>
+          <w:lang w:val="en-US"/>
+        </w:rPr>
+        <w:t>Collision details</w:t>
+      </w:r>
+    </w:p>
+    <w:p>
+      <w:pPr>
+        <w:pStyle w:val="ListParagraph"/>
+        <w:numPr>
           <w:ilvl w:val="1"/>
           <w:numId w:val="2"/>
         </w:numPr>
@@ -1722,6 +1752,24 @@
     </w:p>
     <w:p>
       <w:pPr>
+        <w:pStyle w:val="ListParagraph"/>
+        <w:numPr>
+          <w:ilvl w:val="2"/>
+          <w:numId w:val="2"/>
+        </w:numPr>
+        <w:rPr>
+          <w:lang w:val="en-US"/>
+        </w:rPr>
+      </w:pPr>
+      <w:r>
+        <w:rPr>
+          <w:lang w:val="en-US"/>
+        </w:rPr>
+        <w:t>Code snippet, and the inclusion of another field called final for each collide able object</w:t>
+      </w:r>
+    </w:p>
+    <w:p>
+      <w:pPr>
         <w:pStyle w:val="Heading2"/>
         <w:rPr>
           <w:lang w:val="en-US"/>
@@ -1845,83 +1893,13 @@
         <w:rPr>
           <w:lang w:val="en-US"/>
         </w:rPr>
-        <w:t xml:space="preserve">Texture image and </w:t>
-      </w:r>
-      <w:proofErr w:type="spellStart"/>
-      <w:r>
-        <w:rPr>
-          <w:lang w:val="en-US"/>
-        </w:rPr>
-        <w:t>colour</w:t>
-      </w:r>
-      <w:proofErr w:type="spellEnd"/>
-      <w:r>
-        <w:rPr>
-          <w:lang w:val="en-US"/>
-        </w:rPr>
-        <w:t xml:space="preserve"> values retrieved from the scene.js file. Its then linked into the fragment and </w:t>
-      </w:r>
-      <w:proofErr w:type="spellStart"/>
-      <w:r>
-        <w:rPr>
-          <w:lang w:val="en-US"/>
-        </w:rPr>
-        <w:t>vertice</w:t>
-      </w:r>
-      <w:proofErr w:type="spellEnd"/>
-      <w:r>
-        <w:rPr>
-          <w:lang w:val="en-US"/>
-        </w:rPr>
-        <w:t xml:space="preserve"> shader</w:t>
-      </w:r>
-      <w:r>
-        <w:rPr>
-          <w:lang w:val="en-US"/>
-        </w:rPr>
-        <w:t xml:space="preserve"> where the Blinn-</w:t>
-      </w:r>
-      <w:proofErr w:type="spellStart"/>
-      <w:r>
-        <w:rPr>
-          <w:lang w:val="en-US"/>
-        </w:rPr>
-        <w:t>Phong</w:t>
-      </w:r>
-      <w:proofErr w:type="spellEnd"/>
-      <w:r>
-        <w:rPr>
-          <w:lang w:val="en-US"/>
-        </w:rPr>
-        <w:t xml:space="preserve"> model equation will be used to calculate </w:t>
-      </w:r>
-      <w:proofErr w:type="spellStart"/>
-      <w:r>
-        <w:rPr>
-          <w:lang w:val="en-US"/>
-        </w:rPr>
-        <w:t>colour</w:t>
-      </w:r>
-      <w:proofErr w:type="spellEnd"/>
-      <w:r>
-        <w:rPr>
-          <w:lang w:val="en-US"/>
-        </w:rPr>
-        <w:t xml:space="preserve">. Texture </w:t>
-      </w:r>
-      <w:proofErr w:type="spellStart"/>
-      <w:r>
-        <w:rPr>
-          <w:lang w:val="en-US"/>
-        </w:rPr>
-        <w:t>colour</w:t>
-      </w:r>
-      <w:proofErr w:type="spellEnd"/>
-      <w:r>
-        <w:rPr>
-          <w:lang w:val="en-US"/>
-        </w:rPr>
-        <w:t xml:space="preserve"> is calculated</w:t>
+        <w:t>Texture image and colour values retrieved from the scene.js file. Its then linked into the fragment and vertice shader</w:t>
+      </w:r>
+      <w:r>
+        <w:rPr>
+          <w:lang w:val="en-US"/>
+        </w:rPr>
+        <w:t xml:space="preserve"> where the Blinn-Phong model equation will be used to calculate colour. Texture colour is calculated</w:t>
       </w:r>
     </w:p>
     <w:p>
@@ -1971,21 +1949,7 @@
         <w:rPr>
           <w:lang w:val="en-US"/>
         </w:rPr>
-        <w:t xml:space="preserve">Two types of views </w:t>
-      </w:r>
-      <w:proofErr w:type="gramStart"/>
-      <w:r>
-        <w:rPr>
-          <w:lang w:val="en-US"/>
-        </w:rPr>
-        <w:t>included;</w:t>
-      </w:r>
-      <w:proofErr w:type="gramEnd"/>
-      <w:r>
-        <w:rPr>
-          <w:lang w:val="en-US"/>
-        </w:rPr>
-        <w:t xml:space="preserve"> top-down and first-person</w:t>
+        <w:t>Two types of views included; top-down and first-person</w:t>
       </w:r>
       <w:r>
         <w:rPr>
@@ -2016,6 +1980,42 @@
       <w:pPr>
         <w:pStyle w:val="ListParagraph"/>
         <w:numPr>
+          <w:ilvl w:val="1"/>
+          <w:numId w:val="2"/>
+        </w:numPr>
+        <w:rPr>
+          <w:lang w:val="en-US"/>
+        </w:rPr>
+      </w:pPr>
+      <w:r>
+        <w:rPr>
+          <w:lang w:val="en-US"/>
+        </w:rPr>
+        <w:t>Perspective</w:t>
+      </w:r>
+    </w:p>
+    <w:p>
+      <w:pPr>
+        <w:pStyle w:val="ListParagraph"/>
+        <w:numPr>
+          <w:ilvl w:val="1"/>
+          <w:numId w:val="2"/>
+        </w:numPr>
+        <w:rPr>
+          <w:lang w:val="en-US"/>
+        </w:rPr>
+      </w:pPr>
+      <w:r>
+        <w:rPr>
+          <w:lang w:val="en-US"/>
+        </w:rPr>
+        <w:t>Look-at vector</w:t>
+      </w:r>
+    </w:p>
+    <w:p>
+      <w:pPr>
+        <w:pStyle w:val="ListParagraph"/>
+        <w:numPr>
           <w:ilvl w:val="0"/>
           <w:numId w:val="2"/>
         </w:numPr>
@@ -2028,6 +2028,79 @@
           <w:lang w:val="en-US"/>
         </w:rPr>
         <w:t>Implementation details</w:t>
+      </w:r>
+    </w:p>
+    <w:p>
+      <w:pPr>
+        <w:pStyle w:val="ListParagraph"/>
+        <w:numPr>
+          <w:ilvl w:val="1"/>
+          <w:numId w:val="2"/>
+        </w:numPr>
+        <w:rPr>
+          <w:lang w:val="en-US"/>
+        </w:rPr>
+      </w:pPr>
+      <w:r>
+        <w:rPr>
+          <w:lang w:val="en-US"/>
+        </w:rPr>
+        <w:t>Two cameras that are initialized within the main javascript file outside of the game.</w:t>
+      </w:r>
+    </w:p>
+    <w:p>
+      <w:pPr>
+        <w:pStyle w:val="ListParagraph"/>
+        <w:numPr>
+          <w:ilvl w:val="1"/>
+          <w:numId w:val="2"/>
+        </w:numPr>
+        <w:rPr>
+          <w:lang w:val="en-US"/>
+        </w:rPr>
+      </w:pPr>
+      <w:r>
+        <w:rPr>
+          <w:lang w:val="en-US"/>
+        </w:rPr>
+        <w:t>Top down view and first person view are both initially set.</w:t>
+      </w:r>
+    </w:p>
+    <w:p>
+      <w:pPr>
+        <w:pStyle w:val="ListParagraph"/>
+        <w:numPr>
+          <w:ilvl w:val="1"/>
+          <w:numId w:val="2"/>
+        </w:numPr>
+        <w:rPr>
+          <w:lang w:val="en-US"/>
+        </w:rPr>
+      </w:pPr>
+      <w:r>
+        <w:rPr>
+          <w:lang w:val="en-US"/>
+        </w:rPr>
+        <w:lastRenderedPageBreak/>
+        <w:t>First person view follows the movement of the player within the scene.</w:t>
+      </w:r>
+    </w:p>
+    <w:p>
+      <w:pPr>
+        <w:pStyle w:val="ListParagraph"/>
+        <w:numPr>
+          <w:ilvl w:val="1"/>
+          <w:numId w:val="2"/>
+        </w:numPr>
+        <w:rPr>
+          <w:lang w:val="en-US"/>
+        </w:rPr>
+      </w:pPr>
+      <w:r>
+        <w:rPr>
+          <w:lang w:val="en-US"/>
+        </w:rPr>
+        <w:t>Within drawscene function, camera positioning is indicated with a list index. This affords more flexibility within the game, and allows more camera views without having to include additional code.</w:t>
       </w:r>
     </w:p>
     <w:p>
@@ -2084,6 +2157,84 @@
       <w:pPr>
         <w:pStyle w:val="ListParagraph"/>
         <w:numPr>
+          <w:ilvl w:val="2"/>
+          <w:numId w:val="1"/>
+        </w:numPr>
+        <w:rPr>
+          <w:lang w:val="en-US"/>
+        </w:rPr>
+      </w:pPr>
+      <w:r>
+        <w:rPr>
+          <w:lang w:val="en-US"/>
+        </w:rPr>
+        <w:t>Sound file is loaded from the HTML with the audio tag and included with an id.</w:t>
+      </w:r>
+    </w:p>
+    <w:p>
+      <w:pPr>
+        <w:pStyle w:val="ListParagraph"/>
+        <w:numPr>
+          <w:ilvl w:val="2"/>
+          <w:numId w:val="1"/>
+        </w:numPr>
+        <w:rPr>
+          <w:lang w:val="en-US"/>
+        </w:rPr>
+      </w:pPr>
+      <w:r>
+        <w:rPr>
+          <w:lang w:val="en-US"/>
+        </w:rPr>
+        <w:t>Within the game.js file inside the onPlay function, the</w:t>
+      </w:r>
+      <w:r>
+        <w:rPr>
+          <w:lang w:val="en-US"/>
+        </w:rPr>
+        <w:t xml:space="preserve"> specific id is retrieved and linked to a constant variable.</w:t>
+      </w:r>
+    </w:p>
+    <w:p>
+      <w:pPr>
+        <w:pStyle w:val="ListParagraph"/>
+        <w:numPr>
+          <w:ilvl w:val="2"/>
+          <w:numId w:val="1"/>
+        </w:numPr>
+        <w:rPr>
+          <w:lang w:val="en-US"/>
+        </w:rPr>
+      </w:pPr>
+      <w:r>
+        <w:rPr>
+          <w:lang w:val="en-US"/>
+        </w:rPr>
+        <w:t>The sound is sped up to the maximum amount to allow for multiple firings.</w:t>
+      </w:r>
+    </w:p>
+    <w:p>
+      <w:pPr>
+        <w:pStyle w:val="ListParagraph"/>
+        <w:numPr>
+          <w:ilvl w:val="2"/>
+          <w:numId w:val="1"/>
+        </w:numPr>
+        <w:rPr>
+          <w:lang w:val="en-US"/>
+        </w:rPr>
+      </w:pPr>
+      <w:r>
+        <w:rPr>
+          <w:lang w:val="en-US"/>
+        </w:rPr>
+        <w:t>Hitting the space key, which creates the projectile, will now also play the sound</w:t>
+      </w:r>
+    </w:p>
+    <w:p>
+      <w:pPr>
+        <w:pStyle w:val="ListParagraph"/>
+        <w:numPr>
           <w:ilvl w:val="1"/>
           <w:numId w:val="1"/>
         </w:numPr>
@@ -2156,6 +2307,42 @@
       <w:pPr>
         <w:pStyle w:val="ListParagraph"/>
         <w:numPr>
+          <w:ilvl w:val="2"/>
+          <w:numId w:val="1"/>
+        </w:numPr>
+        <w:rPr>
+          <w:lang w:val="en-US"/>
+        </w:rPr>
+      </w:pPr>
+      <w:r>
+        <w:rPr>
+          <w:lang w:val="en-US"/>
+        </w:rPr>
+        <w:t>A built-in javascript world-timer without modification</w:t>
+      </w:r>
+    </w:p>
+    <w:p>
+      <w:pPr>
+        <w:pStyle w:val="ListParagraph"/>
+        <w:numPr>
+          <w:ilvl w:val="2"/>
+          <w:numId w:val="1"/>
+        </w:numPr>
+        <w:rPr>
+          <w:lang w:val="en-US"/>
+        </w:rPr>
+      </w:pPr>
+      <w:r>
+        <w:rPr>
+          <w:lang w:val="en-US"/>
+        </w:rPr>
+        <w:t>It links to an id within the HTML file, and is constantly updated within the onUpdate function in game.js.</w:t>
+      </w:r>
+    </w:p>
+    <w:p>
+      <w:pPr>
+        <w:pStyle w:val="ListParagraph"/>
+        <w:numPr>
           <w:ilvl w:val="1"/>
           <w:numId w:val="1"/>
         </w:numPr>
@@ -2228,6 +2415,24 @@
       <w:pPr>
         <w:pStyle w:val="ListParagraph"/>
         <w:numPr>
+          <w:ilvl w:val="2"/>
+          <w:numId w:val="1"/>
+        </w:numPr>
+        <w:rPr>
+          <w:lang w:val="en-US"/>
+        </w:rPr>
+      </w:pPr>
+      <w:r>
+        <w:rPr>
+          <w:lang w:val="en-US"/>
+        </w:rPr>
+        <w:t>The indicated keys are linked to their respective HTML tag within both the keyup and keydown listener.</w:t>
+      </w:r>
+    </w:p>
+    <w:p>
+      <w:pPr>
+        <w:pStyle w:val="ListParagraph"/>
+        <w:numPr>
           <w:ilvl w:val="1"/>
           <w:numId w:val="1"/>
         </w:numPr>
@@ -2275,7 +2480,6 @@
         <w:rPr>
           <w:lang w:val="en-US"/>
         </w:rPr>
-        <w:lastRenderedPageBreak/>
         <w:t>Music</w:t>
       </w:r>
     </w:p>
@@ -2301,6 +2505,42 @@
       <w:pPr>
         <w:pStyle w:val="ListParagraph"/>
         <w:numPr>
+          <w:ilvl w:val="2"/>
+          <w:numId w:val="1"/>
+        </w:numPr>
+        <w:rPr>
+          <w:lang w:val="en-US"/>
+        </w:rPr>
+      </w:pPr>
+      <w:r>
+        <w:rPr>
+          <w:lang w:val="en-US"/>
+        </w:rPr>
+        <w:t>Audio is added inside the HTML file using the audio tag.</w:t>
+      </w:r>
+    </w:p>
+    <w:p>
+      <w:pPr>
+        <w:pStyle w:val="ListParagraph"/>
+        <w:numPr>
+          <w:ilvl w:val="2"/>
+          <w:numId w:val="1"/>
+        </w:numPr>
+        <w:rPr>
+          <w:lang w:val="en-US"/>
+        </w:rPr>
+      </w:pPr>
+      <w:r>
+        <w:rPr>
+          <w:lang w:val="en-US"/>
+        </w:rPr>
+        <w:t>Soundtrack’s are stored within a list, and the current index is stored within the game variable. The name of the song is linked inside a separate list and linked to an HTML header tag to display output to the user.</w:t>
+      </w:r>
+    </w:p>
+    <w:p>
+      <w:pPr>
+        <w:pStyle w:val="ListParagraph"/>
+        <w:numPr>
           <w:ilvl w:val="1"/>
           <w:numId w:val="1"/>
         </w:numPr>
@@ -2373,6 +2613,24 @@
           <w:lang w:val="en-US"/>
         </w:rPr>
         <w:t>Summary of functionality</w:t>
+      </w:r>
+    </w:p>
+    <w:p>
+      <w:pPr>
+        <w:pStyle w:val="ListParagraph"/>
+        <w:numPr>
+          <w:ilvl w:val="2"/>
+          <w:numId w:val="1"/>
+        </w:numPr>
+        <w:rPr>
+          <w:lang w:val="en-US"/>
+        </w:rPr>
+      </w:pPr>
+      <w:r>
+        <w:rPr>
+          <w:lang w:val="en-US"/>
+        </w:rPr>
+        <w:t>The global light is run through a progressive updater through each RGB colour.</w:t>
       </w:r>
     </w:p>
     <w:p>
@@ -2578,7 +2836,7 @@
         <w:rFonts w:ascii="Courier New" w:hAnsi="Courier New" w:cs="Courier New" w:hint="default"/>
       </w:rPr>
     </w:lvl>
-    <w:lvl w:ilvl="2" w:tplc="10090005" w:tentative="1">
+    <w:lvl w:ilvl="2" w:tplc="10090005">
       <w:start w:val="1"/>
       <w:numFmt w:val="bullet"/>
       <w:lvlText w:val=""/>

</xml_diff>